<commit_message>
About me document updated
</commit_message>
<xml_diff>
--- a/About me.docx
+++ b/About me.docx
@@ -27,7 +27,109 @@
         <w:rPr>
           <w:lang w:val="en-GB"/>
         </w:rPr>
-        <w:t xml:space="preserve">My name is Nikolaj Geisle and I am a nerd! </w:t>
+        <w:t xml:space="preserve">My name is Nikolaj Geisle and I am a nerd! I'm 25 years old, and right now I'm studying Computer Science at UCL </w:t>
+      </w:r>
+      <w:proofErr w:type="spellStart"/>
+      <w:r>
+        <w:rPr>
+          <w:lang w:val="en-GB"/>
+        </w:rPr>
+        <w:t>Erhvervsakademi</w:t>
+      </w:r>
+      <w:proofErr w:type="spellEnd"/>
+      <w:r>
+        <w:rPr>
+          <w:lang w:val="en-GB"/>
+        </w:rPr>
+        <w:t xml:space="preserve"> </w:t>
+      </w:r>
+      <w:proofErr w:type="spellStart"/>
+      <w:r>
+        <w:rPr>
+          <w:lang w:val="en-GB"/>
+        </w:rPr>
+        <w:t>og</w:t>
+      </w:r>
+      <w:proofErr w:type="spellEnd"/>
+      <w:r>
+        <w:rPr>
+          <w:lang w:val="en-GB"/>
+        </w:rPr>
+        <w:t xml:space="preserve"> </w:t>
+      </w:r>
+      <w:proofErr w:type="spellStart"/>
+      <w:r>
+        <w:rPr>
+          <w:lang w:val="en-GB"/>
+        </w:rPr>
+        <w:t>Professionshøjskole</w:t>
+      </w:r>
+      <w:proofErr w:type="spellEnd"/>
+      <w:r>
+        <w:rPr>
+          <w:lang w:val="en-GB"/>
+        </w:rPr>
+        <w:t xml:space="preserve"> in Odense. I live in Odense C with my best friend, and my girlfriend of </w:t>
+      </w:r>
+      <w:r>
+        <w:rPr>
+          <w:lang w:val="en-GB"/>
+        </w:rPr>
+        <w:t>two</w:t>
+      </w:r>
+      <w:r>
+        <w:rPr>
+          <w:lang w:val="en-GB"/>
+        </w:rPr>
+        <w:t xml:space="preserve"> years is also almost my </w:t>
+      </w:r>
+      <w:r>
+        <w:rPr>
+          <w:lang w:val="en-GB"/>
+        </w:rPr>
+        <w:t>neighbour</w:t>
+      </w:r>
+      <w:r>
+        <w:rPr>
+          <w:lang w:val="en-GB"/>
+        </w:rPr>
+        <w:t xml:space="preserve">, so I have the </w:t>
+      </w:r>
+      <w:r>
+        <w:rPr>
+          <w:lang w:val="en-GB"/>
+        </w:rPr>
+        <w:t>two</w:t>
+      </w:r>
+      <w:r>
+        <w:rPr>
+          <w:lang w:val="en-GB"/>
+        </w:rPr>
+        <w:t xml:space="preserve"> people closest to me at </w:t>
+      </w:r>
+      <w:r>
+        <w:rPr>
+          <w:lang w:val="en-GB"/>
+        </w:rPr>
+        <w:t>arm’s length</w:t>
+      </w:r>
+      <w:r>
+        <w:rPr>
+          <w:lang w:val="en-GB"/>
+        </w:rPr>
+        <w:t xml:space="preserve">. I got interested in programming in High School when I had a programming </w:t>
+      </w:r>
+      <w:r>
+        <w:rPr>
+          <w:lang w:val="en-GB"/>
+        </w:rPr>
+        <w:t>c</w:t>
+      </w:r>
+      <w:r>
+        <w:rPr>
+          <w:lang w:val="en-GB"/>
+        </w:rPr>
+        <w:t xml:space="preserve">ourse, and now </w:t>
       </w:r>
       <w:proofErr w:type="gramStart"/>
       <w:r>
@@ -41,91 +143,7 @@
         <w:rPr>
           <w:lang w:val="en-GB"/>
         </w:rPr>
-        <w:t xml:space="preserve"> 25 years old, and right now I'm studying Computer Science at UCL </w:t>
-      </w:r>
-      <w:proofErr w:type="spellStart"/>
-      <w:r>
-        <w:rPr>
-          <w:lang w:val="en-GB"/>
-        </w:rPr>
-        <w:t>Erhvervsakademi</w:t>
-      </w:r>
-      <w:proofErr w:type="spellEnd"/>
-      <w:r>
-        <w:rPr>
-          <w:lang w:val="en-GB"/>
-        </w:rPr>
-        <w:t xml:space="preserve"> </w:t>
-      </w:r>
-      <w:proofErr w:type="spellStart"/>
-      <w:r>
-        <w:rPr>
-          <w:lang w:val="en-GB"/>
-        </w:rPr>
-        <w:t>og</w:t>
-      </w:r>
-      <w:proofErr w:type="spellEnd"/>
-      <w:r>
-        <w:rPr>
-          <w:lang w:val="en-GB"/>
-        </w:rPr>
-        <w:t xml:space="preserve"> </w:t>
-      </w:r>
-      <w:proofErr w:type="spellStart"/>
-      <w:r>
-        <w:rPr>
-          <w:lang w:val="en-GB"/>
-        </w:rPr>
-        <w:t>Professionshøjskole</w:t>
-      </w:r>
-      <w:proofErr w:type="spellEnd"/>
-      <w:r>
-        <w:rPr>
-          <w:lang w:val="en-GB"/>
-        </w:rPr>
-        <w:t xml:space="preserve"> in Odense. I live in Odense C with my best friend, and my girlfriend of 2 years is also almost my </w:t>
-      </w:r>
-      <w:proofErr w:type="spellStart"/>
-      <w:r>
-        <w:rPr>
-          <w:lang w:val="en-GB"/>
-        </w:rPr>
-        <w:t>neighbor</w:t>
-      </w:r>
-      <w:proofErr w:type="spellEnd"/>
-      <w:r>
-        <w:rPr>
-          <w:lang w:val="en-GB"/>
-        </w:rPr>
-        <w:t xml:space="preserve">, so I have the 2 people closest to me at </w:t>
-      </w:r>
-      <w:proofErr w:type="spellStart"/>
-      <w:r>
-        <w:rPr>
-          <w:lang w:val="en-GB"/>
-        </w:rPr>
-        <w:t>arms length</w:t>
-      </w:r>
-      <w:proofErr w:type="spellEnd"/>
-      <w:r>
-        <w:rPr>
-          <w:lang w:val="en-GB"/>
-        </w:rPr>
-        <w:t xml:space="preserve">. I got interested in programming in High School when I had a programming Course, and now </w:t>
-      </w:r>
-      <w:proofErr w:type="gramStart"/>
-      <w:r>
-        <w:rPr>
-          <w:lang w:val="en-GB"/>
-        </w:rPr>
-        <w:t>I'm</w:t>
-      </w:r>
-      <w:proofErr w:type="gramEnd"/>
-      <w:r>
-        <w:rPr>
-          <w:lang w:val="en-GB"/>
-        </w:rPr>
-        <w:t xml:space="preserve"> pursuing and Education in Computer Science.</w:t>
+        <w:t xml:space="preserve"> pursuing an Education in Computer Science.</w:t>
       </w:r>
     </w:p>
     <w:p>
@@ -158,7 +176,116 @@
         <w:rPr>
           <w:lang w:val="en-GB"/>
         </w:rPr>
-        <w:t>My love for computers &amp; videogames started from when I was a fourth grader, and finally was able to get into the "club" in my school, this club has a PlayStation, which all the kids in the school was fighting to get some time to play, and as we were the youngest, we only got to watch the older kids play. I begged my parents for one, and after a couple of months, they finally gave in to my begging and bought me one. My father taught me how to play, and we played a lot together, it even was used by the whole family to often hold friendly(Very very serious and competitive) family tournaments, and even since then, my love for videogames was cemented.</w:t>
+        <w:t xml:space="preserve">My love for computers &amp; videogames started from when I was a fourth grader, and finally was able to get into the "club" </w:t>
+      </w:r>
+      <w:r>
+        <w:rPr>
+          <w:lang w:val="en-GB"/>
+        </w:rPr>
+        <w:t>at</w:t>
+      </w:r>
+      <w:r>
+        <w:rPr>
+          <w:lang w:val="en-GB"/>
+        </w:rPr>
+        <w:t xml:space="preserve"> my school, this club has a PlayStation, which all the kids in the school w</w:t>
+      </w:r>
+      <w:r>
+        <w:rPr>
+          <w:lang w:val="en-GB"/>
+        </w:rPr>
+        <w:t>ere</w:t>
+      </w:r>
+      <w:r>
+        <w:rPr>
+          <w:lang w:val="en-GB"/>
+        </w:rPr>
+        <w:t xml:space="preserve"> fighting to get some time to play, and as we were the youngest, we only got to watch the older kids play. I begged my parents for one, and after a couple of months, they finally gave in to my begging and bought me one. My father taught me how to play, and we played a lot together</w:t>
+      </w:r>
+      <w:r>
+        <w:rPr>
+          <w:lang w:val="en-GB"/>
+        </w:rPr>
+        <w:t>.</w:t>
+      </w:r>
+      <w:r>
+        <w:rPr>
+          <w:lang w:val="en-GB"/>
+        </w:rPr>
+        <w:t xml:space="preserve"> </w:t>
+      </w:r>
+      <w:r>
+        <w:rPr>
+          <w:lang w:val="en-GB"/>
+        </w:rPr>
+        <w:t>I</w:t>
+      </w:r>
+      <w:r>
+        <w:rPr>
+          <w:lang w:val="en-GB"/>
+        </w:rPr>
+        <w:t>t even was used by the whole family to often hold friendly</w:t>
+      </w:r>
+      <w:r>
+        <w:rPr>
+          <w:lang w:val="en-GB"/>
+        </w:rPr>
+        <w:t xml:space="preserve"> </w:t>
+      </w:r>
+      <w:r>
+        <w:rPr>
+          <w:lang w:val="en-GB"/>
+        </w:rPr>
+        <w:t>(</w:t>
+      </w:r>
+      <w:r>
+        <w:rPr>
+          <w:lang w:val="en-GB"/>
+        </w:rPr>
+        <w:t>and by friendly, I of course mean</w:t>
+      </w:r>
+      <w:r>
+        <w:rPr>
+          <w:color w:val="FF0000"/>
+          <w:lang w:val="en-GB"/>
+        </w:rPr>
+        <w:t xml:space="preserve"> </w:t>
+      </w:r>
+      <w:r>
+        <w:rPr>
+          <w:lang w:val="en-GB"/>
+        </w:rPr>
+        <w:t>v</w:t>
+      </w:r>
+      <w:r>
+        <w:rPr>
+          <w:lang w:val="en-GB"/>
+        </w:rPr>
+        <w:t>ery very serious and competitive) family tournaments</w:t>
+      </w:r>
+      <w:r>
+        <w:rPr>
+          <w:lang w:val="en-GB"/>
+        </w:rPr>
+        <w:t xml:space="preserve">. This love for videogames became even stronger when my parents bought me my own pc when I was 13, </w:t>
+      </w:r>
+      <w:r>
+        <w:rPr>
+          <w:lang w:val="en-GB"/>
+        </w:rPr>
+        <w:t>and eve</w:t>
+      </w:r>
+      <w:r>
+        <w:rPr>
+          <w:lang w:val="en-GB"/>
+        </w:rPr>
+        <w:t>r</w:t>
+      </w:r>
+      <w:r>
+        <w:rPr>
+          <w:lang w:val="en-GB"/>
+        </w:rPr>
+        <w:t xml:space="preserve"> since then, my love for videogames was cemented.</w:t>
       </w:r>
     </w:p>
     <w:p>
@@ -172,35 +299,99 @@
         <w:rPr>
           <w:lang w:val="en-GB"/>
         </w:rPr>
-        <w:t xml:space="preserve">This love of videogames was also opposite another passion of mine, which was handball. If I wasn't spending time at home playing videogames with my father, I was spending in the local sports hall playing handball, I eventually got good enough to be scouted for "Odense Håndbolds" talent team when I was 14. That was when my time playing handball got ratcheted up, I usually trained for around 3 hours every other day. I loved the social life of playing handball, with all my friends around, </w:t>
+        <w:t xml:space="preserve">This love of videogames was also opposite another passion of mine, which was handball. If I </w:t>
       </w:r>
       <w:proofErr w:type="gramStart"/>
       <w:r>
         <w:rPr>
           <w:lang w:val="en-GB"/>
         </w:rPr>
-        <w:t>we'd</w:t>
+        <w:t>wasn't</w:t>
       </w:r>
       <w:proofErr w:type="gramEnd"/>
       <w:r>
         <w:rPr>
           <w:lang w:val="en-GB"/>
         </w:rPr>
-        <w:t xml:space="preserve"> have a lot of fun. I </w:t>
-      </w:r>
-      <w:proofErr w:type="gramStart"/>
-      <w:r>
-        <w:rPr>
-          <w:lang w:val="en-GB"/>
-        </w:rPr>
-        <w:t>didn't</w:t>
-      </w:r>
-      <w:proofErr w:type="gramEnd"/>
-      <w:r>
-        <w:rPr>
-          <w:lang w:val="en-GB"/>
-        </w:rPr>
-        <w:t xml:space="preserve"> enjoy the training as much as I though I would, as it was rather rigorous. While half of my days was spent playing handball, the other half was of course spent playing videogames, and in the end when I was 18, I quit playing handball and my love of videogames became the passion that lasted, and I ended up building my own computer when I was 18.</w:t>
+        <w:t xml:space="preserve"> at home playing videogames with my father, I was spending</w:t>
+      </w:r>
+      <w:r>
+        <w:rPr>
+          <w:lang w:val="en-GB"/>
+        </w:rPr>
+        <w:t xml:space="preserve"> </w:t>
+      </w:r>
+      <w:r>
+        <w:rPr>
+          <w:lang w:val="en-GB"/>
+        </w:rPr>
+        <w:t>time</w:t>
+      </w:r>
+      <w:r>
+        <w:rPr>
+          <w:lang w:val="en-GB"/>
+        </w:rPr>
+        <w:t xml:space="preserve"> in the local sports hall playing handball</w:t>
+      </w:r>
+      <w:r>
+        <w:rPr>
+          <w:lang w:val="en-GB"/>
+        </w:rPr>
+        <w:t>.</w:t>
+      </w:r>
+      <w:r>
+        <w:rPr>
+          <w:lang w:val="en-GB"/>
+        </w:rPr>
+        <w:t xml:space="preserve"> I eventually got good enough to be scouted for "Odense Håndbolds" talent team when I was 14. That was when my time playing handball got ratcheted up, I usually trained for around 3 hours every other day. I loved the social life of playing handball, with all my friends around, </w:t>
+      </w:r>
+      <w:r>
+        <w:rPr>
+          <w:lang w:val="en-GB"/>
+        </w:rPr>
+        <w:t>we would</w:t>
+      </w:r>
+      <w:r>
+        <w:rPr>
+          <w:lang w:val="en-GB"/>
+        </w:rPr>
+        <w:t xml:space="preserve"> have a lot of fun</w:t>
+      </w:r>
+      <w:r>
+        <w:rPr>
+          <w:lang w:val="en-GB"/>
+        </w:rPr>
+        <w:t>, but I also learned how important morale and teamwork is</w:t>
+      </w:r>
+      <w:r>
+        <w:rPr>
+          <w:lang w:val="en-GB"/>
+        </w:rPr>
+        <w:t>. I didn't enjoy the training as much as I though</w:t>
+      </w:r>
+      <w:r>
+        <w:rPr>
+          <w:lang w:val="en-GB"/>
+        </w:rPr>
+        <w:t>t</w:t>
+      </w:r>
+      <w:r>
+        <w:rPr>
+          <w:lang w:val="en-GB"/>
+        </w:rPr>
+        <w:t xml:space="preserve"> I would, as it was rather rigorous. While half of my days w</w:t>
+      </w:r>
+      <w:r>
+        <w:rPr>
+          <w:lang w:val="en-GB"/>
+        </w:rPr>
+        <w:t>ere</w:t>
+      </w:r>
+      <w:r>
+        <w:rPr>
+          <w:lang w:val="en-GB"/>
+        </w:rPr>
+        <w:t xml:space="preserve"> spent playing handball, the other half was of course spent playing videogames, and in the end when I was 18, I quit playing handball and my love of videogames became the passion that lasted, and I ended up building my own computer when I was 18.</w:t>
       </w:r>
     </w:p>
     <w:p>
@@ -210,25 +401,69 @@
           <w:lang w:val="en-GB"/>
         </w:rPr>
       </w:pPr>
-      <w:r>
-        <w:rPr>
-          <w:lang w:val="en-GB"/>
-        </w:rPr>
-        <w:t xml:space="preserve">So in the end videogames triumphed and as it triumphed I was also taking a intro course to Java programming in High-school, and that's where my love for programming started, this was only a seed though, as I became rather interested in programming, but at the time it was just a hobby. This seed would later sprout, as I was working full time in the flower </w:t>
-      </w:r>
       <w:proofErr w:type="gramStart"/>
       <w:r>
         <w:rPr>
           <w:lang w:val="en-GB"/>
         </w:rPr>
-        <w:t>industry(</w:t>
+        <w:t>So</w:t>
       </w:r>
       <w:proofErr w:type="gramEnd"/>
       <w:r>
         <w:rPr>
           <w:lang w:val="en-GB"/>
         </w:rPr>
-        <w:t>Pun intended). While doing this job, I was torn about what my future would look like, and I decided to get an education, that's when I remembered how much fun I had with programming in High School, and from then, I decided to study Computer Science.</w:t>
+        <w:t xml:space="preserve"> in the end videogames triumphed and as it triumphed I was also taking a intro course to Java programming in High-school, and that's where my love for programming started</w:t>
+      </w:r>
+      <w:r>
+        <w:rPr>
+          <w:lang w:val="en-GB"/>
+        </w:rPr>
+        <w:t>. T</w:t>
+      </w:r>
+      <w:r>
+        <w:rPr>
+          <w:lang w:val="en-GB"/>
+        </w:rPr>
+        <w:t>his was only a seed though, as I became rather interested in programming, but at the time it was just a hobby. This seed would later sprout, as I was working full time in the flower industry</w:t>
+      </w:r>
+      <w:r>
+        <w:rPr>
+          <w:lang w:val="en-GB"/>
+        </w:rPr>
+        <w:t xml:space="preserve"> </w:t>
+      </w:r>
+      <w:r>
+        <w:rPr>
+          <w:lang w:val="en-GB"/>
+        </w:rPr>
+        <w:t>(Pun intended). While doing this job</w:t>
+      </w:r>
+      <w:r>
+        <w:rPr>
+          <w:lang w:val="en-GB"/>
+        </w:rPr>
+        <w:t xml:space="preserve"> I learned some essential skills like leadership skills &amp; intercultural </w:t>
+      </w:r>
+      <w:proofErr w:type="gramStart"/>
+      <w:r>
+        <w:rPr>
+          <w:lang w:val="en-GB"/>
+        </w:rPr>
+        <w:t>communication</w:t>
+      </w:r>
+      <w:proofErr w:type="gramEnd"/>
+      <w:r>
+        <w:rPr>
+          <w:lang w:val="en-GB"/>
+        </w:rPr>
+        <w:t xml:space="preserve"> and I used those skills every day. But</w:t>
+      </w:r>
+      <w:r>
+        <w:rPr>
+          <w:lang w:val="en-GB"/>
+        </w:rPr>
+        <w:t xml:space="preserve"> I was torn about what my future would look like, and I decided to get an education, that's when I remembered how much fun I had with programming in High School, and from then, I decided to study Computer Science.</w:t>
       </w:r>
     </w:p>
     <w:p>

</xml_diff>

<commit_message>
About me blogpost finished
</commit_message>
<xml_diff>
--- a/About me.docx
+++ b/About me.docx
@@ -4,6 +4,13 @@
   <w:body>
     <w:p>
       <w:pPr>
+        <w:rPr>
+          <w:lang w:val="en-GB"/>
+        </w:rPr>
+      </w:pPr>
+    </w:p>
+    <w:p>
+      <w:pPr>
         <w:pStyle w:val="Overskrift1"/>
         <w:rPr>
           <w:lang w:val="en-GB"/>
@@ -14,12 +21,90 @@
           <w:lang w:val="en-GB"/>
         </w:rPr>
         <w:t>About me</w:t>
+      </w:r>
+    </w:p>
+    <w:p>
+      <w:pPr>
+        <w:rPr>
+          <w:lang w:val="en-GB"/>
+        </w:rPr>
+      </w:pPr>
+      <w:r>
+        <w:rPr>
+          <w:noProof/>
+        </w:rPr>
+        <w:drawing>
+          <wp:anchor distT="0" distB="0" distL="114300" distR="114300" simplePos="0" relativeHeight="251658240" behindDoc="0" locked="0" layoutInCell="1" allowOverlap="1" wp14:anchorId="6547005C" wp14:editId="2AA76138">
+            <wp:simplePos x="0" y="0"/>
+            <wp:positionH relativeFrom="margin">
+              <wp:align>left</wp:align>
+            </wp:positionH>
+            <wp:positionV relativeFrom="paragraph">
+              <wp:posOffset>84455</wp:posOffset>
+            </wp:positionV>
+            <wp:extent cx="1699260" cy="2279650"/>
+            <wp:effectExtent l="0" t="0" r="0" b="6350"/>
+            <wp:wrapSquare wrapText="bothSides"/>
+            <wp:docPr id="1" name="Billede 1"/>
+            <wp:cNvGraphicFramePr>
+              <a:graphicFrameLocks xmlns:a="http://schemas.openxmlformats.org/drawingml/2006/main" noChangeAspect="1"/>
+            </wp:cNvGraphicFramePr>
+            <a:graphic xmlns:a="http://schemas.openxmlformats.org/drawingml/2006/main">
+              <a:graphicData uri="http://schemas.openxmlformats.org/drawingml/2006/picture">
+                <pic:pic xmlns:pic="http://schemas.openxmlformats.org/drawingml/2006/picture">
+                  <pic:nvPicPr>
+                    <pic:cNvPr id="0" name="Picture 1"/>
+                    <pic:cNvPicPr>
+                      <a:picLocks noChangeAspect="1" noChangeArrowheads="1"/>
+                    </pic:cNvPicPr>
+                  </pic:nvPicPr>
+                  <pic:blipFill>
+                    <a:blip r:embed="rId6" cstate="print">
+                      <a:extLst>
+                        <a:ext uri="{28A0092B-C50C-407E-A947-70E740481C1C}">
+                          <a14:useLocalDpi xmlns:a14="http://schemas.microsoft.com/office/drawing/2010/main" val="0"/>
+                        </a:ext>
+                      </a:extLst>
+                    </a:blip>
+                    <a:srcRect/>
+                    <a:stretch>
+                      <a:fillRect/>
+                    </a:stretch>
+                  </pic:blipFill>
+                  <pic:spPr bwMode="auto">
+                    <a:xfrm>
+                      <a:off x="0" y="0"/>
+                      <a:ext cx="1705052" cy="2287543"/>
+                    </a:xfrm>
+                    <a:prstGeom prst="rect">
+                      <a:avLst/>
+                    </a:prstGeom>
+                    <a:noFill/>
+                    <a:ln>
+                      <a:noFill/>
+                    </a:ln>
+                  </pic:spPr>
+                </pic:pic>
+              </a:graphicData>
+            </a:graphic>
+            <wp14:sizeRelH relativeFrom="margin">
+              <wp14:pctWidth>0</wp14:pctWidth>
+            </wp14:sizeRelH>
+            <wp14:sizeRelV relativeFrom="margin">
+              <wp14:pctHeight>0</wp14:pctHeight>
+            </wp14:sizeRelV>
+          </wp:anchor>
+        </w:drawing>
       </w:r>
     </w:p>
     <w:p>
       <w:pPr>
         <w:pStyle w:val="NormalWeb"/>
-        <w:rPr>
+        <w:spacing w:line="360" w:lineRule="auto"/>
+        <w:rPr>
+          <w:rStyle w:val="Strk"/>
+          <w:b w:val="0"/>
+          <w:bCs w:val="0"/>
           <w:lang w:val="en-GB"/>
         </w:rPr>
       </w:pPr>
@@ -27,49 +112,7 @@
         <w:rPr>
           <w:lang w:val="en-GB"/>
         </w:rPr>
-        <w:t xml:space="preserve">My name is Nikolaj Geisle and I am a nerd! I'm 25 years old, and right now I'm studying Computer Science at UCL </w:t>
-      </w:r>
-      <w:proofErr w:type="spellStart"/>
-      <w:r>
-        <w:rPr>
-          <w:lang w:val="en-GB"/>
-        </w:rPr>
-        <w:t>Erhvervsakademi</w:t>
-      </w:r>
-      <w:proofErr w:type="spellEnd"/>
-      <w:r>
-        <w:rPr>
-          <w:lang w:val="en-GB"/>
-        </w:rPr>
-        <w:t xml:space="preserve"> </w:t>
-      </w:r>
-      <w:proofErr w:type="spellStart"/>
-      <w:r>
-        <w:rPr>
-          <w:lang w:val="en-GB"/>
-        </w:rPr>
-        <w:t>og</w:t>
-      </w:r>
-      <w:proofErr w:type="spellEnd"/>
-      <w:r>
-        <w:rPr>
-          <w:lang w:val="en-GB"/>
-        </w:rPr>
-        <w:t xml:space="preserve"> </w:t>
-      </w:r>
-      <w:proofErr w:type="spellStart"/>
-      <w:r>
-        <w:rPr>
-          <w:lang w:val="en-GB"/>
-        </w:rPr>
-        <w:t>Professionshøjskole</w:t>
-      </w:r>
-      <w:proofErr w:type="spellEnd"/>
-      <w:r>
-        <w:rPr>
-          <w:lang w:val="en-GB"/>
-        </w:rPr>
-        <w:t xml:space="preserve"> in Odense. I live in Odense C with my best friend, and my girlfriend of </w:t>
+        <w:t xml:space="preserve">My name is Nikolaj Geisle and I am a nerd! I'm 25 years old, and right now I'm studying Computer Science at UCL Erhvervsakademi og Professionshøjskole in Odense. I live in Odense C with my best friend, and my girlfriend of </w:t>
       </w:r>
       <w:r>
         <w:rPr>
@@ -129,45 +172,82 @@
         <w:rPr>
           <w:lang w:val="en-GB"/>
         </w:rPr>
-        <w:t xml:space="preserve">ourse, and now </w:t>
-      </w:r>
-      <w:proofErr w:type="gramStart"/>
-      <w:r>
-        <w:rPr>
-          <w:lang w:val="en-GB"/>
-        </w:rPr>
-        <w:t>I'm</w:t>
-      </w:r>
-      <w:proofErr w:type="gramEnd"/>
-      <w:r>
-        <w:rPr>
-          <w:lang w:val="en-GB"/>
-        </w:rPr>
-        <w:t xml:space="preserve"> pursuing an Education in Computer Science.</w:t>
+        <w:t>ourse, and now I'm pursuing an Education in Computer Science.</w:t>
       </w:r>
     </w:p>
     <w:p>
       <w:pPr>
         <w:pStyle w:val="Overskrift2"/>
-        <w:rPr>
-          <w:b/>
-          <w:bCs/>
-          <w:lang w:val="en-GB"/>
-        </w:rPr>
-      </w:pPr>
-      <w:r>
+        <w:spacing w:line="360" w:lineRule="auto"/>
         <w:rPr>
           <w:rStyle w:val="Strk"/>
           <w:b w:val="0"/>
           <w:bCs w:val="0"/>
           <w:lang w:val="en-GB"/>
         </w:rPr>
+      </w:pPr>
+      <w:r>
+        <w:rPr>
+          <w:rStyle w:val="Strk"/>
+          <w:b w:val="0"/>
+          <w:bCs w:val="0"/>
+          <w:lang w:val="en-GB"/>
+        </w:rPr>
         <w:t>The 2 big passions</w:t>
+      </w:r>
+    </w:p>
+    <w:p>
+      <w:pPr>
+        <w:spacing w:line="360" w:lineRule="auto"/>
+        <w:rPr>
+          <w:lang w:val="en-GB"/>
+        </w:rPr>
+      </w:pPr>
+      <w:r>
+        <w:rPr>
+          <w:lang w:val="en-GB"/>
+        </w:rPr>
+        <w:drawing>
+          <wp:inline distT="0" distB="0" distL="0" distR="0" wp14:anchorId="39CAD927" wp14:editId="2C7E9715">
+            <wp:extent cx="5731510" cy="2371090"/>
+            <wp:effectExtent l="0" t="0" r="2540" b="0"/>
+            <wp:docPr id="2" name="Billede 2"/>
+            <wp:cNvGraphicFramePr>
+              <a:graphicFrameLocks xmlns:a="http://schemas.openxmlformats.org/drawingml/2006/main" noChangeAspect="1"/>
+            </wp:cNvGraphicFramePr>
+            <a:graphic xmlns:a="http://schemas.openxmlformats.org/drawingml/2006/main">
+              <a:graphicData uri="http://schemas.openxmlformats.org/drawingml/2006/picture">
+                <pic:pic xmlns:pic="http://schemas.openxmlformats.org/drawingml/2006/picture">
+                  <pic:nvPicPr>
+                    <pic:cNvPr id="1" name=""/>
+                    <pic:cNvPicPr/>
+                  </pic:nvPicPr>
+                  <pic:blipFill>
+                    <a:blip r:embed="rId7"/>
+                    <a:stretch>
+                      <a:fillRect/>
+                    </a:stretch>
+                  </pic:blipFill>
+                  <pic:spPr>
+                    <a:xfrm>
+                      <a:off x="0" y="0"/>
+                      <a:ext cx="5731510" cy="2371090"/>
+                    </a:xfrm>
+                    <a:prstGeom prst="rect">
+                      <a:avLst/>
+                    </a:prstGeom>
+                  </pic:spPr>
+                </pic:pic>
+              </a:graphicData>
+            </a:graphic>
+          </wp:inline>
+        </w:drawing>
       </w:r>
     </w:p>
     <w:p>
       <w:pPr>
         <w:pStyle w:val="NormalWeb"/>
+        <w:spacing w:line="360" w:lineRule="auto"/>
         <w:rPr>
           <w:lang w:val="en-GB"/>
         </w:rPr>
@@ -291,6 +371,7 @@
     <w:p>
       <w:pPr>
         <w:pStyle w:val="NormalWeb"/>
+        <w:spacing w:line="360" w:lineRule="auto"/>
         <w:rPr>
           <w:lang w:val="en-GB"/>
         </w:rPr>
@@ -299,21 +380,8 @@
         <w:rPr>
           <w:lang w:val="en-GB"/>
         </w:rPr>
-        <w:t xml:space="preserve">This love of videogames was also opposite another passion of mine, which was handball. If I </w:t>
-      </w:r>
-      <w:proofErr w:type="gramStart"/>
-      <w:r>
-        <w:rPr>
-          <w:lang w:val="en-GB"/>
-        </w:rPr>
-        <w:t>wasn't</w:t>
-      </w:r>
-      <w:proofErr w:type="gramEnd"/>
-      <w:r>
-        <w:rPr>
-          <w:lang w:val="en-GB"/>
-        </w:rPr>
-        <w:t xml:space="preserve"> at home playing videogames with my father, I was spending</w:t>
+        <w:lastRenderedPageBreak/>
+        <w:t>This love of videogames was also opposite another passion of mine, which was handball. If I wasn't at home playing videogames with my father, I was spending</w:t>
       </w:r>
       <w:r>
         <w:rPr>
@@ -397,23 +465,16 @@
     <w:p>
       <w:pPr>
         <w:pStyle w:val="NormalWeb"/>
+        <w:spacing w:line="360" w:lineRule="auto"/>
         <w:rPr>
           <w:lang w:val="en-GB"/>
         </w:rPr>
       </w:pPr>
-      <w:proofErr w:type="gramStart"/>
-      <w:r>
-        <w:rPr>
-          <w:lang w:val="en-GB"/>
-        </w:rPr>
-        <w:t>So</w:t>
-      </w:r>
-      <w:proofErr w:type="gramEnd"/>
-      <w:r>
-        <w:rPr>
-          <w:lang w:val="en-GB"/>
-        </w:rPr>
-        <w:t xml:space="preserve"> in the end videogames triumphed and as it triumphed I was also taking a intro course to Java programming in High-school, and that's where my love for programming started</w:t>
+      <w:r>
+        <w:rPr>
+          <w:lang w:val="en-GB"/>
+        </w:rPr>
+        <w:t>So in the end videogames triumphed and as it triumphed I was also taking a intro course to Java programming in High-school, and that's where my love for programming started</w:t>
       </w:r>
       <w:r>
         <w:rPr>
@@ -443,21 +504,7 @@
         <w:rPr>
           <w:lang w:val="en-GB"/>
         </w:rPr>
-        <w:t xml:space="preserve"> I learned some essential skills like leadership skills &amp; intercultural </w:t>
-      </w:r>
-      <w:proofErr w:type="gramStart"/>
-      <w:r>
-        <w:rPr>
-          <w:lang w:val="en-GB"/>
-        </w:rPr>
-        <w:t>communication</w:t>
-      </w:r>
-      <w:proofErr w:type="gramEnd"/>
-      <w:r>
-        <w:rPr>
-          <w:lang w:val="en-GB"/>
-        </w:rPr>
-        <w:t xml:space="preserve"> and I used those skills every day. But</w:t>
+        <w:t xml:space="preserve"> I learned some essential skills like leadership skills &amp; intercultural communication and I used those skills every day. But</w:t>
       </w:r>
       <w:r>
         <w:rPr>
@@ -468,6 +515,7 @@
     </w:p>
     <w:p>
       <w:pPr>
+        <w:spacing w:line="360" w:lineRule="auto"/>
         <w:rPr>
           <w:lang w:val="en-GB"/>
         </w:rPr>
@@ -481,6 +529,56 @@
     </w:sectPr>
   </w:body>
 </w:document>
+</file>
+
+<file path=word/endnotes.xml><?xml version="1.0" encoding="utf-8"?>
+<w:endnotes xmlns:wpc="http://schemas.microsoft.com/office/word/2010/wordprocessingCanvas" xmlns:cx="http://schemas.microsoft.com/office/drawing/2014/chartex" xmlns:cx1="http://schemas.microsoft.com/office/drawing/2015/9/8/chartex" xmlns:cx2="http://schemas.microsoft.com/office/drawing/2015/10/21/chartex" xmlns:cx3="http://schemas.microsoft.com/office/drawing/2016/5/9/chartex" xmlns:cx4="http://schemas.microsoft.com/office/drawing/2016/5/10/chartex" xmlns:cx5="http://schemas.microsoft.com/office/drawing/2016/5/11/chartex" xmlns:cx6="http://schemas.microsoft.com/office/drawing/2016/5/12/chartex" xmlns:cx7="http://schemas.microsoft.com/office/drawing/2016/5/13/chartex" xmlns:cx8="http://schemas.microsoft.com/office/drawing/2016/5/14/chartex" xmlns:mc="http://schemas.openxmlformats.org/markup-compatibility/2006" xmlns:aink="http://schemas.microsoft.com/office/drawing/2016/ink" xmlns:am3d="http://schemas.microsoft.com/office/drawing/2017/model3d" xmlns:o="urn:schemas-microsoft-com:office:office" xmlns:r="http://schemas.openxmlformats.org/officeDocument/2006/relationships" xmlns:m="http://schemas.openxmlformats.org/officeDocument/2006/math" xmlns:v="urn:schemas-microsoft-com:vml" xmlns:wp14="http://schemas.microsoft.com/office/word/2010/wordprocessingDrawing" xmlns:wp="http://schemas.openxmlformats.org/drawingml/2006/wordprocessingDrawing" xmlns:w10="urn:schemas-microsoft-com:office:word" xmlns:w="http://schemas.openxmlformats.org/wordprocessingml/2006/main" xmlns:w14="http://schemas.microsoft.com/office/word/2010/wordml" xmlns:w15="http://schemas.microsoft.com/office/word/2012/wordml" xmlns:w16cex="http://schemas.microsoft.com/office/word/2018/wordml/cex" xmlns:w16cid="http://schemas.microsoft.com/office/word/2016/wordml/cid" xmlns:w16="http://schemas.microsoft.com/office/word/2018/wordml" xmlns:w16se="http://schemas.microsoft.com/office/word/2015/wordml/symex" xmlns:wpg="http://schemas.microsoft.com/office/word/2010/wordprocessingGroup" xmlns:wpi="http://schemas.microsoft.com/office/word/2010/wordprocessingInk" xmlns:wne="http://schemas.microsoft.com/office/word/2006/wordml" xmlns:wps="http://schemas.microsoft.com/office/word/2010/wordprocessingShape" mc:Ignorable="w14 w15 w16se w16cid w16 w16cex wp14">
+  <w:endnote w:type="separator" w:id="-1">
+    <w:p>
+      <w:pPr>
+        <w:spacing w:after="0" w:line="240" w:lineRule="auto"/>
+      </w:pPr>
+      <w:r>
+        <w:separator/>
+      </w:r>
+    </w:p>
+  </w:endnote>
+  <w:endnote w:type="continuationSeparator" w:id="0">
+    <w:p>
+      <w:pPr>
+        <w:spacing w:after="0" w:line="240" w:lineRule="auto"/>
+      </w:pPr>
+      <w:r>
+        <w:continuationSeparator/>
+      </w:r>
+    </w:p>
+  </w:endnote>
+</w:endnotes>
+</file>
+
+<file path=word/footnotes.xml><?xml version="1.0" encoding="utf-8"?>
+<w:footnotes xmlns:wpc="http://schemas.microsoft.com/office/word/2010/wordprocessingCanvas" xmlns:cx="http://schemas.microsoft.com/office/drawing/2014/chartex" xmlns:cx1="http://schemas.microsoft.com/office/drawing/2015/9/8/chartex" xmlns:cx2="http://schemas.microsoft.com/office/drawing/2015/10/21/chartex" xmlns:cx3="http://schemas.microsoft.com/office/drawing/2016/5/9/chartex" xmlns:cx4="http://schemas.microsoft.com/office/drawing/2016/5/10/chartex" xmlns:cx5="http://schemas.microsoft.com/office/drawing/2016/5/11/chartex" xmlns:cx6="http://schemas.microsoft.com/office/drawing/2016/5/12/chartex" xmlns:cx7="http://schemas.microsoft.com/office/drawing/2016/5/13/chartex" xmlns:cx8="http://schemas.microsoft.com/office/drawing/2016/5/14/chartex" xmlns:mc="http://schemas.openxmlformats.org/markup-compatibility/2006" xmlns:aink="http://schemas.microsoft.com/office/drawing/2016/ink" xmlns:am3d="http://schemas.microsoft.com/office/drawing/2017/model3d" xmlns:o="urn:schemas-microsoft-com:office:office" xmlns:r="http://schemas.openxmlformats.org/officeDocument/2006/relationships" xmlns:m="http://schemas.openxmlformats.org/officeDocument/2006/math" xmlns:v="urn:schemas-microsoft-com:vml" xmlns:wp14="http://schemas.microsoft.com/office/word/2010/wordprocessingDrawing" xmlns:wp="http://schemas.openxmlformats.org/drawingml/2006/wordprocessingDrawing" xmlns:w10="urn:schemas-microsoft-com:office:word" xmlns:w="http://schemas.openxmlformats.org/wordprocessingml/2006/main" xmlns:w14="http://schemas.microsoft.com/office/word/2010/wordml" xmlns:w15="http://schemas.microsoft.com/office/word/2012/wordml" xmlns:w16cex="http://schemas.microsoft.com/office/word/2018/wordml/cex" xmlns:w16cid="http://schemas.microsoft.com/office/word/2016/wordml/cid" xmlns:w16="http://schemas.microsoft.com/office/word/2018/wordml" xmlns:w16se="http://schemas.microsoft.com/office/word/2015/wordml/symex" xmlns:wpg="http://schemas.microsoft.com/office/word/2010/wordprocessingGroup" xmlns:wpi="http://schemas.microsoft.com/office/word/2010/wordprocessingInk" xmlns:wne="http://schemas.microsoft.com/office/word/2006/wordml" xmlns:wps="http://schemas.microsoft.com/office/word/2010/wordprocessingShape" mc:Ignorable="w14 w15 w16se w16cid w16 w16cex wp14">
+  <w:footnote w:type="separator" w:id="-1">
+    <w:p>
+      <w:pPr>
+        <w:spacing w:after="0" w:line="240" w:lineRule="auto"/>
+      </w:pPr>
+      <w:r>
+        <w:separator/>
+      </w:r>
+    </w:p>
+  </w:footnote>
+  <w:footnote w:type="continuationSeparator" w:id="0">
+    <w:p>
+      <w:pPr>
+        <w:spacing w:after="0" w:line="240" w:lineRule="auto"/>
+      </w:pPr>
+      <w:r>
+        <w:continuationSeparator/>
+      </w:r>
+    </w:p>
+  </w:footnote>
+</w:footnotes>
 </file>
 
 <file path=word/styles.xml><?xml version="1.0" encoding="utf-8"?>
@@ -956,7 +1054,6 @@
     <w:name w:val="Normal (Web)"/>
     <w:basedOn w:val="Normal"/>
     <w:uiPriority w:val="99"/>
-    <w:semiHidden/>
     <w:unhideWhenUsed/>
     <w:rsid w:val="000E6250"/>
     <w:pPr>
@@ -1019,6 +1116,50 @@
       <w:sz w:val="26"/>
       <w:szCs w:val="26"/>
     </w:rPr>
+  </w:style>
+  <w:style w:type="paragraph" w:styleId="Sidehoved">
+    <w:name w:val="header"/>
+    <w:basedOn w:val="Normal"/>
+    <w:link w:val="SidehovedTegn"/>
+    <w:uiPriority w:val="99"/>
+    <w:unhideWhenUsed/>
+    <w:rsid w:val="000F0A53"/>
+    <w:pPr>
+      <w:tabs>
+        <w:tab w:val="center" w:pos="4513"/>
+        <w:tab w:val="right" w:pos="9026"/>
+      </w:tabs>
+      <w:spacing w:after="0" w:line="240" w:lineRule="auto"/>
+    </w:pPr>
+  </w:style>
+  <w:style w:type="character" w:customStyle="1" w:styleId="SidehovedTegn">
+    <w:name w:val="Sidehoved Tegn"/>
+    <w:basedOn w:val="Standardskrifttypeiafsnit"/>
+    <w:link w:val="Sidehoved"/>
+    <w:uiPriority w:val="99"/>
+    <w:rsid w:val="000F0A53"/>
+  </w:style>
+  <w:style w:type="paragraph" w:styleId="Sidefod">
+    <w:name w:val="footer"/>
+    <w:basedOn w:val="Normal"/>
+    <w:link w:val="SidefodTegn"/>
+    <w:uiPriority w:val="99"/>
+    <w:unhideWhenUsed/>
+    <w:rsid w:val="000F0A53"/>
+    <w:pPr>
+      <w:tabs>
+        <w:tab w:val="center" w:pos="4513"/>
+        <w:tab w:val="right" w:pos="9026"/>
+      </w:tabs>
+      <w:spacing w:after="0" w:line="240" w:lineRule="auto"/>
+    </w:pPr>
+  </w:style>
+  <w:style w:type="character" w:customStyle="1" w:styleId="SidefodTegn">
+    <w:name w:val="Sidefod Tegn"/>
+    <w:basedOn w:val="Standardskrifttypeiafsnit"/>
+    <w:link w:val="Sidefod"/>
+    <w:uiPriority w:val="99"/>
+    <w:rsid w:val="000F0A53"/>
   </w:style>
 </w:styles>
 </file>

</xml_diff>

<commit_message>
About me doc updated
</commit_message>
<xml_diff>
--- a/About me.docx
+++ b/About me.docx
@@ -112,7 +112,63 @@
         <w:rPr>
           <w:lang w:val="en-GB"/>
         </w:rPr>
-        <w:t xml:space="preserve">My name is Nikolaj Geisle and I am a nerd! I'm 25 years old, and right now I'm studying Computer Science at UCL Erhvervsakademi og Professionshøjskole in Odense. I live in Odense C with my best friend, and my girlfriend of </w:t>
+        <w:t xml:space="preserve">My name is Nikolaj Geisle and I am a nerd! </w:t>
+      </w:r>
+      <w:proofErr w:type="gramStart"/>
+      <w:r>
+        <w:rPr>
+          <w:lang w:val="en-GB"/>
+        </w:rPr>
+        <w:t>I'm</w:t>
+      </w:r>
+      <w:proofErr w:type="gramEnd"/>
+      <w:r>
+        <w:rPr>
+          <w:lang w:val="en-GB"/>
+        </w:rPr>
+        <w:t xml:space="preserve"> 25 years old, and right now I'm studying Computer Science at UCL </w:t>
+      </w:r>
+      <w:proofErr w:type="spellStart"/>
+      <w:r>
+        <w:rPr>
+          <w:lang w:val="en-GB"/>
+        </w:rPr>
+        <w:t>Erhvervsakademi</w:t>
+      </w:r>
+      <w:proofErr w:type="spellEnd"/>
+      <w:r>
+        <w:rPr>
+          <w:lang w:val="en-GB"/>
+        </w:rPr>
+        <w:t xml:space="preserve"> </w:t>
+      </w:r>
+      <w:proofErr w:type="spellStart"/>
+      <w:r>
+        <w:rPr>
+          <w:lang w:val="en-GB"/>
+        </w:rPr>
+        <w:t>og</w:t>
+      </w:r>
+      <w:proofErr w:type="spellEnd"/>
+      <w:r>
+        <w:rPr>
+          <w:lang w:val="en-GB"/>
+        </w:rPr>
+        <w:t xml:space="preserve"> </w:t>
+      </w:r>
+      <w:proofErr w:type="spellStart"/>
+      <w:r>
+        <w:rPr>
+          <w:lang w:val="en-GB"/>
+        </w:rPr>
+        <w:t>Professionshøjskole</w:t>
+      </w:r>
+      <w:proofErr w:type="spellEnd"/>
+      <w:r>
+        <w:rPr>
+          <w:lang w:val="en-GB"/>
+        </w:rPr>
+        <w:t xml:space="preserve"> in Odense. I live in Odense C with my best friend, and my girlfriend of </w:t>
       </w:r>
       <w:r>
         <w:rPr>
@@ -172,7 +228,19 @@
         <w:rPr>
           <w:lang w:val="en-GB"/>
         </w:rPr>
-        <w:t>ourse, and now I'm pursuing an Education in Computer Science.</w:t>
+        <w:t xml:space="preserve">ourse, and now </w:t>
+      </w:r>
+      <w:r>
+        <w:rPr>
+          <w:lang w:val="en-GB"/>
+        </w:rPr>
+        <w:t>I am</w:t>
+      </w:r>
+      <w:r>
+        <w:rPr>
+          <w:lang w:val="en-GB"/>
+        </w:rPr>
+        <w:t xml:space="preserve"> pursuing an Education in Computer Science.</w:t>
       </w:r>
     </w:p>
     <w:p>
@@ -205,6 +273,7 @@
       </w:pPr>
       <w:r>
         <w:rPr>
+          <w:noProof/>
           <w:lang w:val="en-GB"/>
         </w:rPr>
         <w:drawing>
@@ -341,7 +410,21 @@
         <w:rPr>
           <w:lang w:val="en-GB"/>
         </w:rPr>
-        <w:t>ery very serious and competitive) family tournaments</w:t>
+        <w:t xml:space="preserve">ery </w:t>
+      </w:r>
+      <w:proofErr w:type="spellStart"/>
+      <w:r>
+        <w:rPr>
+          <w:lang w:val="en-GB"/>
+        </w:rPr>
+        <w:t>very</w:t>
+      </w:r>
+      <w:proofErr w:type="spellEnd"/>
+      <w:r>
+        <w:rPr>
+          <w:lang w:val="en-GB"/>
+        </w:rPr>
+        <w:t xml:space="preserve"> serious and competitive) family tournaments</w:t>
       </w:r>
       <w:r>
         <w:rPr>
@@ -381,7 +464,21 @@
           <w:lang w:val="en-GB"/>
         </w:rPr>
         <w:lastRenderedPageBreak/>
-        <w:t>This love of videogames was also opposite another passion of mine, which was handball. If I wasn't at home playing videogames with my father, I was spending</w:t>
+        <w:t xml:space="preserve">This love of videogames was also opposite another passion of mine, which was handball. If I </w:t>
+      </w:r>
+      <w:proofErr w:type="gramStart"/>
+      <w:r>
+        <w:rPr>
+          <w:lang w:val="en-GB"/>
+        </w:rPr>
+        <w:t>wasn't</w:t>
+      </w:r>
+      <w:proofErr w:type="gramEnd"/>
+      <w:r>
+        <w:rPr>
+          <w:lang w:val="en-GB"/>
+        </w:rPr>
+        <w:t xml:space="preserve"> at home playing videogames with my father, I was spending</w:t>
       </w:r>
       <w:r>
         <w:rPr>
@@ -411,7 +508,21 @@
         <w:rPr>
           <w:lang w:val="en-GB"/>
         </w:rPr>
-        <w:t xml:space="preserve"> I eventually got good enough to be scouted for "Odense Håndbolds" talent team when I was 14. That was when my time playing handball got ratcheted up, I usually trained for around 3 hours every other day. I loved the social life of playing handball, with all my friends around, </w:t>
+        <w:t xml:space="preserve"> I eventually got good enough to be scouted for "Odense </w:t>
+      </w:r>
+      <w:proofErr w:type="spellStart"/>
+      <w:r>
+        <w:rPr>
+          <w:lang w:val="en-GB"/>
+        </w:rPr>
+        <w:t>Håndbolds</w:t>
+      </w:r>
+      <w:proofErr w:type="spellEnd"/>
+      <w:r>
+        <w:rPr>
+          <w:lang w:val="en-GB"/>
+        </w:rPr>
+        <w:t xml:space="preserve">" talent team when I was 14. That was when my time playing handball got ratcheted up, I usually trained for around 3 hours every other day. I loved the social life of playing handball, with all my friends around, </w:t>
       </w:r>
       <w:r>
         <w:rPr>
@@ -435,7 +546,19 @@
         <w:rPr>
           <w:lang w:val="en-GB"/>
         </w:rPr>
-        <w:t>. I didn't enjoy the training as much as I though</w:t>
+        <w:t xml:space="preserve">. I </w:t>
+      </w:r>
+      <w:r>
+        <w:rPr>
+          <w:lang w:val="en-GB"/>
+        </w:rPr>
+        <w:t>did not</w:t>
+      </w:r>
+      <w:r>
+        <w:rPr>
+          <w:lang w:val="en-GB"/>
+        </w:rPr>
+        <w:t xml:space="preserve"> enjoy the training as much as I though</w:t>
       </w:r>
       <w:r>
         <w:rPr>
@@ -474,7 +597,39 @@
         <w:rPr>
           <w:lang w:val="en-GB"/>
         </w:rPr>
-        <w:t>So in the end videogames triumphed and as it triumphed I was also taking a intro course to Java programming in High-school, and that's where my love for programming started</w:t>
+        <w:t>So,</w:t>
+      </w:r>
+      <w:r>
+        <w:rPr>
+          <w:lang w:val="en-GB"/>
+        </w:rPr>
+        <w:t xml:space="preserve"> in the end videogames triumphed and as it </w:t>
+      </w:r>
+      <w:r>
+        <w:rPr>
+          <w:lang w:val="en-GB"/>
+        </w:rPr>
+        <w:t>triumphed,</w:t>
+      </w:r>
+      <w:r>
+        <w:rPr>
+          <w:lang w:val="en-GB"/>
+        </w:rPr>
+        <w:t xml:space="preserve"> I was also taking </w:t>
+      </w:r>
+      <w:proofErr w:type="gramStart"/>
+      <w:r>
+        <w:rPr>
+          <w:lang w:val="en-GB"/>
+        </w:rPr>
+        <w:t>a</w:t>
+      </w:r>
+      <w:proofErr w:type="gramEnd"/>
+      <w:r>
+        <w:rPr>
+          <w:lang w:val="en-GB"/>
+        </w:rPr>
+        <w:t xml:space="preserve"> intro course to Java programming in High-school, and that's where my love for programming started</w:t>
       </w:r>
       <w:r>
         <w:rPr>
@@ -504,7 +659,19 @@
         <w:rPr>
           <w:lang w:val="en-GB"/>
         </w:rPr>
-        <w:t xml:space="preserve"> I learned some essential skills like leadership skills &amp; intercultural communication and I used those skills every day. But</w:t>
+        <w:t xml:space="preserve"> I learned some essential skills like leadership skills &amp; intercultural </w:t>
+      </w:r>
+      <w:r>
+        <w:rPr>
+          <w:lang w:val="en-GB"/>
+        </w:rPr>
+        <w:t>communication,</w:t>
+      </w:r>
+      <w:r>
+        <w:rPr>
+          <w:lang w:val="en-GB"/>
+        </w:rPr>
+        <w:t xml:space="preserve"> and I used those skills every day. But</w:t>
       </w:r>
       <w:r>
         <w:rPr>

</xml_diff>